<commit_message>
Se termino de editar el archivo
</commit_message>
<xml_diff>
--- a/05_Apptracsem/Reporte/Anexos/documentacion-codigo-php.docx
+++ b/05_Apptracsem/Reporte/Anexos/documentacion-codigo-php.docx
@@ -13,14 +13,14 @@
         <w:jc w:val="center"/>
         <w:rPr>
           <w:b/>
-          <w:color w:val="FF0000"/>
+          <w:color w:val="000000" w:themeColor="text1"/>
           <w:sz w:val="32"/>
         </w:rPr>
       </w:pPr>
       <w:r>
         <w:rPr>
           <w:b/>
-          <w:color w:val="FF0000"/>
+          <w:color w:val="000000" w:themeColor="text1"/>
           <w:sz w:val="32"/>
         </w:rPr>
         <w:t xml:space="preserve">Especificación para la documentación del código fuente en PHP de los proyectos de </w:t>
@@ -28,7 +28,7 @@
       <w:r>
         <w:rPr>
           <w:b/>
-          <w:color w:val="FF0000"/>
+          <w:color w:val="000000" w:themeColor="text1"/>
           <w:sz w:val="32"/>
         </w:rPr>
         <w:t>Agrotracsem</w:t>
@@ -90,7 +90,15 @@
             </w:tcBorders>
             <w:vAlign w:val="center"/>
           </w:tcPr>
-          <w:p/>
+          <w:p>
+            <w:pPr>
+              <w:rPr>
+                <w:rFonts w:ascii="Arial" w:hAnsi="Arial" w:cs="Arial"/>
+                <w:sz w:val="24"/>
+                <w:szCs w:val="24"/>
+              </w:rPr>
+            </w:pPr>
+          </w:p>
         </w:tc>
         <w:tc>
           <w:tcPr>
@@ -106,11 +114,18 @@
           <w:p>
             <w:pPr>
               <w:ind w:left="71"/>
+              <w:rPr>
+                <w:rFonts w:ascii="Arial" w:hAnsi="Arial" w:cs="Arial"/>
+                <w:sz w:val="24"/>
+                <w:szCs w:val="24"/>
+              </w:rPr>
             </w:pPr>
             <w:r>
               <w:rPr>
+                <w:rFonts w:ascii="Arial" w:hAnsi="Arial" w:cs="Arial"/>
                 <w:b/>
-                <w:sz w:val="20"/>
+                <w:sz w:val="24"/>
+                <w:szCs w:val="24"/>
               </w:rPr>
               <w:t>ELABORO:</w:t>
             </w:r>
@@ -131,14 +146,18 @@
             <w:pPr>
               <w:ind w:left="71"/>
               <w:rPr>
+                <w:rFonts w:ascii="Arial" w:hAnsi="Arial" w:cs="Arial"/>
                 <w:b/>
-                <w:sz w:val="20"/>
+                <w:sz w:val="24"/>
+                <w:szCs w:val="24"/>
               </w:rPr>
             </w:pPr>
             <w:r>
               <w:rPr>
+                <w:rFonts w:ascii="Arial" w:hAnsi="Arial" w:cs="Arial"/>
                 <w:b/>
-                <w:sz w:val="20"/>
+                <w:sz w:val="24"/>
+                <w:szCs w:val="24"/>
               </w:rPr>
               <w:t>REVISÓ:</w:t>
             </w:r>
@@ -159,14 +178,18 @@
             <w:pPr>
               <w:ind w:left="71"/>
               <w:rPr>
+                <w:rFonts w:ascii="Arial" w:hAnsi="Arial" w:cs="Arial"/>
                 <w:b/>
-                <w:sz w:val="20"/>
+                <w:sz w:val="24"/>
+                <w:szCs w:val="24"/>
               </w:rPr>
             </w:pPr>
             <w:r>
               <w:rPr>
+                <w:rFonts w:ascii="Arial" w:hAnsi="Arial" w:cs="Arial"/>
                 <w:b/>
-                <w:sz w:val="20"/>
+                <w:sz w:val="24"/>
+                <w:szCs w:val="24"/>
               </w:rPr>
               <w:t>APROBÓ:</w:t>
             </w:r>
@@ -191,11 +214,16 @@
           <w:p>
             <w:pPr>
               <w:ind w:left="72"/>
+              <w:rPr>
+                <w:rFonts w:ascii="Arial" w:hAnsi="Arial" w:cs="Arial"/>
+                <w:szCs w:val="24"/>
+              </w:rPr>
             </w:pPr>
             <w:r>
               <w:rPr>
+                <w:rFonts w:ascii="Arial" w:hAnsi="Arial" w:cs="Arial"/>
                 <w:b/>
-                <w:sz w:val="20"/>
+                <w:szCs w:val="24"/>
               </w:rPr>
               <w:t>RESPONSABLE</w:t>
             </w:r>
@@ -216,7 +244,20 @@
             <w:pPr>
               <w:ind w:left="71"/>
               <w:jc w:val="both"/>
+              <w:rPr>
+                <w:rFonts w:ascii="Arial" w:hAnsi="Arial" w:cs="Arial"/>
+                <w:sz w:val="24"/>
+                <w:szCs w:val="24"/>
+              </w:rPr>
             </w:pPr>
+            <w:r>
+              <w:rPr>
+                <w:rFonts w:ascii="Arial" w:hAnsi="Arial" w:cs="Arial"/>
+                <w:sz w:val="24"/>
+                <w:szCs w:val="24"/>
+              </w:rPr>
+              <w:t>Alberto de Jesús León Moreno</w:t>
+            </w:r>
           </w:p>
         </w:tc>
         <w:tc>
@@ -233,7 +274,20 @@
           <w:p>
             <w:pPr>
               <w:ind w:left="-33"/>
+              <w:rPr>
+                <w:rFonts w:ascii="Arial" w:hAnsi="Arial" w:cs="Arial"/>
+                <w:sz w:val="24"/>
+                <w:szCs w:val="24"/>
+              </w:rPr>
             </w:pPr>
+            <w:r>
+              <w:rPr>
+                <w:rFonts w:ascii="Arial" w:hAnsi="Arial" w:cs="Arial"/>
+                <w:sz w:val="24"/>
+                <w:szCs w:val="24"/>
+              </w:rPr>
+              <w:t xml:space="preserve"> Irving Cruz Córdoba </w:t>
+            </w:r>
           </w:p>
         </w:tc>
         <w:tc>
@@ -250,7 +304,38 @@
           <w:p>
             <w:pPr>
               <w:ind w:left="71"/>
+              <w:rPr>
+                <w:rFonts w:ascii="Arial" w:hAnsi="Arial" w:cs="Arial"/>
+                <w:sz w:val="24"/>
+                <w:szCs w:val="24"/>
+              </w:rPr>
             </w:pPr>
+            <w:r>
+              <w:rPr>
+                <w:rFonts w:ascii="Arial" w:hAnsi="Arial" w:cs="Arial"/>
+                <w:sz w:val="24"/>
+                <w:szCs w:val="24"/>
+              </w:rPr>
+              <w:t xml:space="preserve">Joana </w:t>
+            </w:r>
+            <w:proofErr w:type="spellStart"/>
+            <w:r>
+              <w:rPr>
+                <w:rFonts w:ascii="Arial" w:hAnsi="Arial" w:cs="Arial"/>
+                <w:sz w:val="24"/>
+                <w:szCs w:val="24"/>
+              </w:rPr>
+              <w:t>Joselin</w:t>
+            </w:r>
+            <w:proofErr w:type="spellEnd"/>
+            <w:r>
+              <w:rPr>
+                <w:rFonts w:ascii="Arial" w:hAnsi="Arial" w:cs="Arial"/>
+                <w:sz w:val="24"/>
+                <w:szCs w:val="24"/>
+              </w:rPr>
+              <w:t xml:space="preserve"> Domínguez </w:t>
+            </w:r>
           </w:p>
         </w:tc>
       </w:tr>
@@ -273,14 +358,16 @@
             <w:pPr>
               <w:ind w:left="72"/>
               <w:rPr>
+                <w:rFonts w:ascii="Arial" w:hAnsi="Arial" w:cs="Arial"/>
                 <w:b/>
-                <w:sz w:val="20"/>
+                <w:szCs w:val="24"/>
               </w:rPr>
             </w:pPr>
             <w:r>
               <w:rPr>
+                <w:rFonts w:ascii="Arial" w:hAnsi="Arial" w:cs="Arial"/>
                 <w:b/>
-                <w:sz w:val="20"/>
+                <w:szCs w:val="24"/>
               </w:rPr>
               <w:t>CARGO</w:t>
             </w:r>
@@ -300,7 +387,20 @@
           <w:p>
             <w:pPr>
               <w:ind w:left="1"/>
+              <w:rPr>
+                <w:rFonts w:ascii="Arial" w:hAnsi="Arial" w:cs="Arial"/>
+                <w:sz w:val="24"/>
+                <w:szCs w:val="24"/>
+              </w:rPr>
             </w:pPr>
+            <w:r>
+              <w:rPr>
+                <w:rFonts w:ascii="Arial" w:hAnsi="Arial" w:cs="Arial"/>
+                <w:sz w:val="24"/>
+                <w:szCs w:val="24"/>
+              </w:rPr>
+              <w:t xml:space="preserve"> Desarrollador</w:t>
+            </w:r>
           </w:p>
         </w:tc>
         <w:tc>
@@ -314,7 +414,33 @@
             </w:tcBorders>
             <w:vAlign w:val="center"/>
           </w:tcPr>
-          <w:p/>
+          <w:p>
+            <w:pPr>
+              <w:rPr>
+                <w:rFonts w:ascii="Arial" w:hAnsi="Arial" w:cs="Arial"/>
+                <w:sz w:val="24"/>
+                <w:szCs w:val="24"/>
+              </w:rPr>
+            </w:pPr>
+            <w:r>
+              <w:rPr>
+                <w:rFonts w:ascii="Arial" w:hAnsi="Arial" w:cs="Arial"/>
+                <w:sz w:val="24"/>
+                <w:szCs w:val="24"/>
+              </w:rPr>
+              <w:t xml:space="preserve"> </w:t>
+            </w:r>
+            <w:proofErr w:type="spellStart"/>
+            <w:r>
+              <w:rPr>
+                <w:rFonts w:ascii="Arial" w:hAnsi="Arial" w:cs="Arial"/>
+                <w:sz w:val="24"/>
+                <w:szCs w:val="24"/>
+              </w:rPr>
+              <w:t>Tester</w:t>
+            </w:r>
+            <w:proofErr w:type="spellEnd"/>
+          </w:p>
         </w:tc>
         <w:tc>
           <w:tcPr>
@@ -330,7 +456,20 @@
           <w:p>
             <w:pPr>
               <w:ind w:left="1"/>
+              <w:rPr>
+                <w:rFonts w:ascii="Arial" w:hAnsi="Arial" w:cs="Arial"/>
+                <w:sz w:val="24"/>
+                <w:szCs w:val="24"/>
+              </w:rPr>
             </w:pPr>
+            <w:r>
+              <w:rPr>
+                <w:rFonts w:ascii="Arial" w:hAnsi="Arial" w:cs="Arial"/>
+                <w:sz w:val="24"/>
+                <w:szCs w:val="24"/>
+              </w:rPr>
+              <w:t xml:space="preserve"> Líder de proyecto</w:t>
+            </w:r>
           </w:p>
         </w:tc>
       </w:tr>
@@ -353,14 +492,16 @@
             <w:pPr>
               <w:ind w:left="72"/>
               <w:rPr>
+                <w:rFonts w:ascii="Arial" w:hAnsi="Arial" w:cs="Arial"/>
                 <w:b/>
-                <w:sz w:val="20"/>
+                <w:szCs w:val="24"/>
               </w:rPr>
             </w:pPr>
             <w:r>
               <w:rPr>
+                <w:rFonts w:ascii="Arial" w:hAnsi="Arial" w:cs="Arial"/>
                 <w:b/>
-                <w:sz w:val="20"/>
+                <w:szCs w:val="24"/>
               </w:rPr>
               <w:t>FECHA</w:t>
             </w:r>
@@ -380,7 +521,20 @@
           <w:p>
             <w:pPr>
               <w:ind w:left="1"/>
+              <w:rPr>
+                <w:rFonts w:ascii="Arial" w:hAnsi="Arial" w:cs="Arial"/>
+                <w:sz w:val="24"/>
+                <w:szCs w:val="24"/>
+              </w:rPr>
             </w:pPr>
+            <w:r>
+              <w:rPr>
+                <w:rFonts w:ascii="Arial" w:hAnsi="Arial" w:cs="Arial"/>
+                <w:sz w:val="24"/>
+                <w:szCs w:val="24"/>
+              </w:rPr>
+              <w:t xml:space="preserve"> 19 / junio / 2019</w:t>
+            </w:r>
           </w:p>
         </w:tc>
         <w:tc>
@@ -394,7 +548,23 @@
             </w:tcBorders>
             <w:vAlign w:val="center"/>
           </w:tcPr>
-          <w:p/>
+          <w:p>
+            <w:pPr>
+              <w:rPr>
+                <w:rFonts w:ascii="Arial" w:hAnsi="Arial" w:cs="Arial"/>
+                <w:sz w:val="24"/>
+                <w:szCs w:val="24"/>
+              </w:rPr>
+            </w:pPr>
+            <w:r>
+              <w:rPr>
+                <w:rFonts w:ascii="Arial" w:hAnsi="Arial" w:cs="Arial"/>
+                <w:sz w:val="24"/>
+                <w:szCs w:val="24"/>
+              </w:rPr>
+              <w:t xml:space="preserve"> 20 / junio / 2019</w:t>
+            </w:r>
+          </w:p>
         </w:tc>
         <w:tc>
           <w:tcPr>
@@ -410,7 +580,20 @@
           <w:p>
             <w:pPr>
               <w:ind w:left="1"/>
+              <w:rPr>
+                <w:rFonts w:ascii="Arial" w:hAnsi="Arial" w:cs="Arial"/>
+                <w:sz w:val="24"/>
+                <w:szCs w:val="24"/>
+              </w:rPr>
             </w:pPr>
+            <w:r>
+              <w:rPr>
+                <w:rFonts w:ascii="Arial" w:hAnsi="Arial" w:cs="Arial"/>
+                <w:sz w:val="24"/>
+                <w:szCs w:val="24"/>
+              </w:rPr>
+              <w:t xml:space="preserve"> 20 / junio / 2019</w:t>
+            </w:r>
           </w:p>
         </w:tc>
       </w:tr>
@@ -473,9 +656,39 @@
     </w:p>
     <w:p>
       <w:pPr>
-        <w:spacing w:after="152" w:line="260" w:lineRule="auto"/>
+        <w:spacing w:after="152" w:line="360" w:lineRule="auto"/>
         <w:ind w:left="710"/>
-      </w:pPr>
+        <w:jc w:val="both"/>
+        <w:rPr>
+          <w:rFonts w:ascii="Arial" w:hAnsi="Arial" w:cs="Arial"/>
+          <w:sz w:val="24"/>
+        </w:rPr>
+      </w:pPr>
+      <w:r>
+        <w:rPr>
+          <w:rFonts w:ascii="Arial" w:hAnsi="Arial" w:cs="Arial"/>
+          <w:sz w:val="24"/>
+        </w:rPr>
+        <w:t>La documentación de un desarrollo de software es de suma importancia, sobre todo si se tiene pensado en ejecutar mantenimiento preventivo. Al tener software documentado permite a los desarrolladores ganar tiempo encontrar que funciones hacen partes del código del proyecto.</w:t>
+      </w:r>
+    </w:p>
+    <w:p>
+      <w:pPr>
+        <w:spacing w:after="152" w:line="360" w:lineRule="auto"/>
+        <w:ind w:left="710"/>
+        <w:jc w:val="both"/>
+        <w:rPr>
+          <w:rFonts w:ascii="Arial" w:hAnsi="Arial" w:cs="Arial"/>
+          <w:sz w:val="24"/>
+        </w:rPr>
+      </w:pPr>
+      <w:r>
+        <w:rPr>
+          <w:rFonts w:ascii="Arial" w:hAnsi="Arial" w:cs="Arial"/>
+          <w:sz w:val="24"/>
+        </w:rPr>
+        <w:t>Además de ser buenas practicas, también es importante mantener un estándar de documentación, generalmente la mayoría de los lenguajes de programación tienen su estándar para generar código que dicho sea de paso, algunos son muy estrictos con este estándar, como lo es el lenguaje de programación Python.</w:t>
+      </w:r>
     </w:p>
     <w:p>
       <w:pPr>
@@ -556,16 +769,81 @@
     <w:p>
       <w:pPr>
         <w:ind w:left="708"/>
-      </w:pPr>
-      <w:r>
-        <w:t xml:space="preserve">// Este es un comentario </w:t>
+        <w:jc w:val="both"/>
+        <w:rPr>
+          <w:rFonts w:ascii="Arial" w:hAnsi="Arial" w:cs="Arial"/>
+          <w:sz w:val="24"/>
+        </w:rPr>
+      </w:pPr>
+      <w:r>
+        <w:rPr>
+          <w:rFonts w:ascii="Arial" w:hAnsi="Arial" w:cs="Arial"/>
+          <w:sz w:val="24"/>
+        </w:rPr>
+        <w:t>// Este es un comentario</w:t>
       </w:r>
     </w:p>
     <w:p>
       <w:pPr>
         <w:ind w:left="708"/>
-      </w:pPr>
-      <w:r>
+        <w:jc w:val="both"/>
+        <w:rPr>
+          <w:rFonts w:ascii="Arial" w:hAnsi="Arial" w:cs="Arial"/>
+          <w:sz w:val="24"/>
+        </w:rPr>
+      </w:pPr>
+      <w:r>
+        <w:rPr>
+          <w:rFonts w:ascii="Arial" w:hAnsi="Arial" w:cs="Arial"/>
+          <w:sz w:val="24"/>
+        </w:rPr>
+        <w:t>&lt;</w:t>
+      </w:r>
+      <w:proofErr w:type="gramStart"/>
+      <w:r>
+        <w:rPr>
+          <w:rFonts w:ascii="Arial" w:hAnsi="Arial" w:cs="Arial"/>
+          <w:sz w:val="24"/>
+        </w:rPr>
+        <w:t>!</w:t>
+      </w:r>
+      <w:proofErr w:type="gramEnd"/>
+      <w:r>
+        <w:rPr>
+          <w:rFonts w:ascii="Arial" w:hAnsi="Arial" w:cs="Arial"/>
+          <w:sz w:val="24"/>
+        </w:rPr>
+        <w:t>—</w:t>
+      </w:r>
+      <w:r>
+        <w:rPr>
+          <w:rFonts w:ascii="Arial" w:hAnsi="Arial" w:cs="Arial"/>
+          <w:sz w:val="24"/>
+        </w:rPr>
+        <w:t xml:space="preserve"> </w:t>
+      </w:r>
+      <w:r>
+        <w:rPr>
+          <w:rFonts w:ascii="Arial" w:hAnsi="Arial" w:cs="Arial"/>
+          <w:sz w:val="24"/>
+        </w:rPr>
+        <w:t>Este es un comentario desde HTML --&gt;</w:t>
+      </w:r>
+    </w:p>
+    <w:p>
+      <w:pPr>
+        <w:ind w:left="708"/>
+        <w:jc w:val="both"/>
+        <w:rPr>
+          <w:rFonts w:ascii="Arial" w:hAnsi="Arial" w:cs="Arial"/>
+          <w:sz w:val="24"/>
+        </w:rPr>
+      </w:pPr>
+      <w:r>
+        <w:rPr>
+          <w:rFonts w:ascii="Arial" w:hAnsi="Arial" w:cs="Arial"/>
+          <w:sz w:val="24"/>
+        </w:rPr>
         <w:t>Se generar los comentarios basados en el formato PEP 8 de Python pero solo en los comentarios.</w:t>
       </w:r>
     </w:p>
@@ -592,37 +870,319 @@
     <w:p>
       <w:pPr>
         <w:ind w:left="708"/>
-      </w:pPr>
-      <w:r>
+        <w:rPr>
+          <w:rFonts w:ascii="Arial" w:hAnsi="Arial" w:cs="Arial"/>
+          <w:sz w:val="24"/>
+        </w:rPr>
+      </w:pPr>
+      <w:r>
+        <w:rPr>
+          <w:rFonts w:ascii="Arial" w:hAnsi="Arial" w:cs="Arial"/>
+          <w:sz w:val="24"/>
+        </w:rPr>
         <w:t>/*</w:t>
       </w:r>
     </w:p>
     <w:p>
       <w:pPr>
         <w:ind w:left="708"/>
-      </w:pPr>
-      <w:r>
+        <w:rPr>
+          <w:rFonts w:ascii="Arial" w:hAnsi="Arial" w:cs="Arial"/>
+          <w:sz w:val="24"/>
+          <w:szCs w:val="24"/>
+          <w:lang w:val="en-US"/>
+        </w:rPr>
+      </w:pPr>
+      <w:r>
+        <w:rPr>
+          <w:rFonts w:ascii="Arial" w:hAnsi="Arial" w:cs="Arial"/>
+          <w:sz w:val="24"/>
+        </w:rPr>
         <w:tab/>
-        <w:t>* Este es un comentario de bloque</w:t>
+      </w:r>
+      <w:r>
+        <w:rPr>
+          <w:rFonts w:ascii="Arial" w:hAnsi="Arial" w:cs="Arial"/>
+          <w:sz w:val="24"/>
+          <w:lang w:val="en-US"/>
+        </w:rPr>
+        <w:t xml:space="preserve">* </w:t>
+      </w:r>
+      <w:r>
+        <w:rPr>
+          <w:rFonts w:ascii="Arial" w:hAnsi="Arial" w:cs="Arial"/>
+          <w:sz w:val="24"/>
+          <w:szCs w:val="24"/>
+          <w:lang w:val="en-US"/>
+        </w:rPr>
+        <w:t>@</w:t>
+      </w:r>
+      <w:r>
+        <w:rPr>
+          <w:rFonts w:ascii="Arial" w:hAnsi="Arial" w:cs="Arial"/>
+          <w:sz w:val="24"/>
+          <w:szCs w:val="24"/>
+          <w:lang w:val="en-US"/>
+        </w:rPr>
+        <w:t>v</w:t>
+      </w:r>
+      <w:r>
+        <w:rPr>
+          <w:rFonts w:ascii="Arial" w:hAnsi="Arial" w:cs="Arial"/>
+          <w:sz w:val="24"/>
+          <w:szCs w:val="24"/>
+          <w:lang w:val="en-US"/>
+        </w:rPr>
+        <w:t>ersion: 1.0.0</w:t>
       </w:r>
     </w:p>
     <w:p>
       <w:pPr>
-        <w:ind w:left="708"/>
-      </w:pPr>
-      <w:r>
-        <w:t>*/</w:t>
-      </w:r>
+        <w:ind w:left="708" w:firstLine="708"/>
+        <w:rPr>
+          <w:rFonts w:ascii="Arial" w:hAnsi="Arial" w:cs="Arial"/>
+          <w:sz w:val="24"/>
+          <w:szCs w:val="24"/>
+          <w:lang w:val="en-US"/>
+        </w:rPr>
+      </w:pPr>
+      <w:r>
+        <w:rPr>
+          <w:rFonts w:ascii="Arial" w:hAnsi="Arial" w:cs="Arial"/>
+          <w:sz w:val="24"/>
+          <w:szCs w:val="24"/>
+          <w:lang w:val="en-US"/>
+        </w:rPr>
+        <w:t xml:space="preserve">* </w:t>
+      </w:r>
+      <w:r>
+        <w:rPr>
+          <w:rFonts w:ascii="Arial" w:hAnsi="Arial" w:cs="Arial"/>
+          <w:sz w:val="24"/>
+          <w:szCs w:val="24"/>
+          <w:lang w:val="en-US"/>
+        </w:rPr>
+        <w:t>@</w:t>
+      </w:r>
+      <w:proofErr w:type="spellStart"/>
+      <w:r>
+        <w:rPr>
+          <w:rFonts w:ascii="Arial" w:hAnsi="Arial" w:cs="Arial"/>
+          <w:sz w:val="24"/>
+          <w:szCs w:val="24"/>
+          <w:lang w:val="en-US"/>
+        </w:rPr>
+        <w:t>a</w:t>
+      </w:r>
+      <w:r>
+        <w:rPr>
+          <w:rFonts w:ascii="Arial" w:hAnsi="Arial" w:cs="Arial"/>
+          <w:sz w:val="24"/>
+          <w:szCs w:val="24"/>
+          <w:lang w:val="en-US"/>
+        </w:rPr>
+        <w:t>utor</w:t>
+      </w:r>
+      <w:proofErr w:type="spellEnd"/>
+      <w:r>
+        <w:rPr>
+          <w:rFonts w:ascii="Arial" w:hAnsi="Arial" w:cs="Arial"/>
+          <w:sz w:val="24"/>
+          <w:szCs w:val="24"/>
+          <w:lang w:val="en-US"/>
+        </w:rPr>
+        <w:t xml:space="preserve">: Joana Joselin </w:t>
+      </w:r>
+      <w:proofErr w:type="spellStart"/>
+      <w:r>
+        <w:rPr>
+          <w:rFonts w:ascii="Arial" w:hAnsi="Arial" w:cs="Arial"/>
+          <w:sz w:val="24"/>
+          <w:szCs w:val="24"/>
+          <w:lang w:val="en-US"/>
+        </w:rPr>
+        <w:t>Domínguez</w:t>
+      </w:r>
+      <w:proofErr w:type="spellEnd"/>
     </w:p>
     <w:p>
       <w:pPr>
+        <w:ind w:left="708" w:firstLine="708"/>
+        <w:rPr>
+          <w:rFonts w:ascii="Arial" w:hAnsi="Arial" w:cs="Arial"/>
+          <w:sz w:val="24"/>
+          <w:szCs w:val="24"/>
+          <w:lang w:val="en-US"/>
+        </w:rPr>
+      </w:pPr>
+      <w:r>
+        <w:rPr>
+          <w:rFonts w:ascii="Arial" w:hAnsi="Arial" w:cs="Arial"/>
+          <w:sz w:val="24"/>
+          <w:szCs w:val="24"/>
+          <w:lang w:val="en-US"/>
+        </w:rPr>
+        <w:t xml:space="preserve">* </w:t>
+      </w:r>
+      <w:r>
+        <w:rPr>
+          <w:rFonts w:ascii="Arial" w:hAnsi="Arial" w:cs="Arial"/>
+          <w:sz w:val="24"/>
+          <w:szCs w:val="24"/>
+          <w:lang w:val="en-US"/>
+        </w:rPr>
+        <w:t>@</w:t>
+      </w:r>
+      <w:proofErr w:type="spellStart"/>
+      <w:r>
+        <w:rPr>
+          <w:rFonts w:ascii="Arial" w:hAnsi="Arial" w:cs="Arial"/>
+          <w:sz w:val="24"/>
+          <w:szCs w:val="24"/>
+          <w:lang w:val="en-US"/>
+        </w:rPr>
+        <w:t>r</w:t>
+      </w:r>
+      <w:r>
+        <w:rPr>
+          <w:rFonts w:ascii="Arial" w:hAnsi="Arial" w:cs="Arial"/>
+          <w:sz w:val="24"/>
+          <w:szCs w:val="24"/>
+          <w:lang w:val="en-US"/>
+        </w:rPr>
+        <w:t>uta</w:t>
+      </w:r>
+      <w:proofErr w:type="spellEnd"/>
+      <w:r>
+        <w:rPr>
+          <w:rFonts w:ascii="Arial" w:hAnsi="Arial" w:cs="Arial"/>
+          <w:sz w:val="24"/>
+          <w:szCs w:val="24"/>
+          <w:lang w:val="en-US"/>
+        </w:rPr>
+        <w:t>: /a</w:t>
+      </w:r>
+      <w:r>
+        <w:rPr>
+          <w:rFonts w:ascii="Arial" w:hAnsi="Arial" w:cs="Arial"/>
+          <w:sz w:val="24"/>
+          <w:szCs w:val="24"/>
+          <w:lang w:val="en-US"/>
+        </w:rPr>
+        <w:t>pplication</w:t>
+      </w:r>
+      <w:r>
+        <w:rPr>
+          <w:rFonts w:ascii="Arial" w:hAnsi="Arial" w:cs="Arial"/>
+          <w:sz w:val="24"/>
+          <w:szCs w:val="24"/>
+          <w:lang w:val="en-US"/>
+        </w:rPr>
+        <w:t>/controllers/</w:t>
+      </w:r>
+    </w:p>
+    <w:p>
+      <w:pPr>
+        <w:ind w:left="708" w:firstLine="708"/>
+        <w:rPr>
+          <w:rFonts w:ascii="Arial" w:hAnsi="Arial" w:cs="Arial"/>
+          <w:sz w:val="24"/>
+          <w:lang w:val="en-US"/>
+        </w:rPr>
+      </w:pPr>
+      <w:r>
+        <w:rPr>
+          <w:rFonts w:ascii="Arial" w:hAnsi="Arial" w:cs="Arial"/>
+          <w:sz w:val="24"/>
+          <w:szCs w:val="24"/>
+          <w:lang w:val="en-US"/>
+        </w:rPr>
+        <w:t xml:space="preserve">* </w:t>
+      </w:r>
+      <w:r>
+        <w:rPr>
+          <w:rFonts w:ascii="Arial" w:hAnsi="Arial" w:cs="Arial"/>
+          <w:sz w:val="24"/>
+          <w:szCs w:val="24"/>
+          <w:lang w:val="en-US"/>
+        </w:rPr>
+        <w:t>@</w:t>
+      </w:r>
+      <w:proofErr w:type="spellStart"/>
+      <w:r>
+        <w:rPr>
+          <w:rFonts w:ascii="Arial" w:hAnsi="Arial" w:cs="Arial"/>
+          <w:sz w:val="24"/>
+          <w:szCs w:val="24"/>
+          <w:lang w:val="en-US"/>
+        </w:rPr>
+        <w:t>d</w:t>
+      </w:r>
+      <w:r>
+        <w:rPr>
+          <w:rFonts w:ascii="Arial" w:hAnsi="Arial" w:cs="Arial"/>
+          <w:sz w:val="24"/>
+          <w:szCs w:val="24"/>
+          <w:lang w:val="en-US"/>
+        </w:rPr>
+        <w:t>esarrollado</w:t>
+      </w:r>
+      <w:proofErr w:type="spellEnd"/>
+      <w:r>
+        <w:rPr>
+          <w:rFonts w:ascii="Arial" w:hAnsi="Arial" w:cs="Arial"/>
+          <w:sz w:val="24"/>
+          <w:szCs w:val="24"/>
+          <w:lang w:val="en-US"/>
+        </w:rPr>
+        <w:t xml:space="preserve">: 15 / </w:t>
+      </w:r>
+      <w:proofErr w:type="spellStart"/>
+      <w:r>
+        <w:rPr>
+          <w:rFonts w:ascii="Arial" w:hAnsi="Arial" w:cs="Arial"/>
+          <w:sz w:val="24"/>
+          <w:szCs w:val="24"/>
+          <w:lang w:val="en-US"/>
+        </w:rPr>
+        <w:t>junio</w:t>
+      </w:r>
+      <w:proofErr w:type="spellEnd"/>
+      <w:r>
+        <w:rPr>
+          <w:rFonts w:ascii="Arial" w:hAnsi="Arial" w:cs="Arial"/>
+          <w:sz w:val="24"/>
+          <w:szCs w:val="24"/>
+          <w:lang w:val="en-US"/>
+        </w:rPr>
+        <w:t xml:space="preserve"> /2019</w:t>
+      </w:r>
+    </w:p>
+    <w:p>
+      <w:pPr>
         <w:ind w:left="708"/>
-      </w:pPr>
-      <w:r>
-        <w:t xml:space="preserve">Nos basamos en </w:t>
+        <w:rPr>
+          <w:rFonts w:ascii="Arial" w:hAnsi="Arial" w:cs="Arial"/>
+          <w:sz w:val="24"/>
+          <w:lang w:val="en-US"/>
+        </w:rPr>
+      </w:pPr>
+      <w:r>
+        <w:rPr>
+          <w:rFonts w:ascii="Arial" w:hAnsi="Arial" w:cs="Arial"/>
+          <w:sz w:val="24"/>
+          <w:lang w:val="en-US"/>
+        </w:rPr>
+        <w:t xml:space="preserve">*/ </w:t>
       </w:r>
     </w:p>
-    <w:p/>
+    <w:p>
+      <w:pPr>
+        <w:rPr>
+          <w:lang w:val="en-US"/>
+        </w:rPr>
+      </w:pPr>
+    </w:p>
     <w:p>
       <w:pPr>
         <w:pStyle w:val="Ttulo2"/>
@@ -639,16 +1199,49 @@
         <w:rPr>
           <w:rFonts w:eastAsia="Calibri"/>
         </w:rPr>
-        <w:t xml:space="preserve">El comentario que documenta una estructura se debe ubicar </w:t>
+        <w:t xml:space="preserve">El comentario que documenta una estructura se debe </w:t>
       </w:r>
       <w:r>
         <w:rPr>
           <w:rFonts w:eastAsia="Calibri"/>
         </w:rPr>
-        <w:t>…</w:t>
+        <w:t>ubicar…</w:t>
       </w:r>
     </w:p>
-    <w:p/>
+    <w:p>
+      <w:pPr>
+        <w:ind w:left="708"/>
+        <w:rPr>
+          <w:rFonts w:ascii="Arial" w:hAnsi="Arial" w:cs="Arial"/>
+          <w:sz w:val="24"/>
+        </w:rPr>
+      </w:pPr>
+      <w:r>
+        <w:rPr>
+          <w:rFonts w:ascii="Arial" w:hAnsi="Arial" w:cs="Arial"/>
+          <w:sz w:val="24"/>
+        </w:rPr>
+        <w:t>Debajo de la etiqueta de apertura de PHP &lt;</w:t>
+      </w:r>
+      <w:proofErr w:type="gramStart"/>
+      <w:r>
+        <w:rPr>
+          <w:rFonts w:ascii="Arial" w:hAnsi="Arial" w:cs="Arial"/>
+          <w:sz w:val="24"/>
+        </w:rPr>
+        <w:t>?</w:t>
+      </w:r>
+      <w:proofErr w:type="spellStart"/>
+      <w:proofErr w:type="gramEnd"/>
+      <w:r>
+        <w:rPr>
+          <w:rFonts w:ascii="Arial" w:hAnsi="Arial" w:cs="Arial"/>
+          <w:sz w:val="24"/>
+        </w:rPr>
+        <w:t>php</w:t>
+      </w:r>
+      <w:proofErr w:type="spellEnd"/>
+    </w:p>
     <w:p>
       <w:pPr>
         <w:pStyle w:val="Ttulo2"/>
@@ -664,21 +1257,438 @@
         </w:rPr>
         <w:t xml:space="preserve">Es posible definir listas simples con líneas de comentarios que empiezan </w:t>
       </w:r>
-      <w:proofErr w:type="gramStart"/>
+      <w:bookmarkStart w:id="0" w:name="_GoBack"/>
+      <w:bookmarkEnd w:id="0"/>
       <w:r>
         <w:rPr>
           <w:rFonts w:eastAsia="Calibri"/>
         </w:rPr>
-        <w:t xml:space="preserve">por </w:t>
-      </w:r>
-      <w:r>
-        <w:rPr>
-          <w:rFonts w:eastAsia="Calibri"/>
-        </w:rPr>
-        <w:t xml:space="preserve"> …</w:t>
-      </w:r>
-      <w:proofErr w:type="gramEnd"/>
+        <w:t>por…</w:t>
+      </w:r>
     </w:p>
+    <w:tbl>
+      <w:tblPr>
+        <w:tblStyle w:val="Tablaconcuadrcula"/>
+        <w:tblW w:w="0" w:type="auto"/>
+        <w:jc w:val="center"/>
+        <w:tblLook w:val="04A0" w:firstRow="1" w:lastRow="0" w:firstColumn="1" w:lastColumn="0" w:noHBand="0" w:noVBand="1"/>
+      </w:tblPr>
+      <w:tblGrid>
+        <w:gridCol w:w="4666"/>
+        <w:gridCol w:w="4590"/>
+      </w:tblGrid>
+      <w:tr>
+        <w:trPr>
+          <w:jc w:val="center"/>
+        </w:trPr>
+        <w:tc>
+          <w:tcPr>
+            <w:tcW w:w="9256" w:type="dxa"/>
+            <w:gridSpan w:val="2"/>
+          </w:tcPr>
+          <w:p>
+            <w:pPr>
+              <w:spacing w:before="120" w:after="120" w:line="360" w:lineRule="auto"/>
+              <w:jc w:val="center"/>
+              <w:rPr>
+                <w:rFonts w:ascii="Arial" w:eastAsia="Times New Roman" w:hAnsi="Arial" w:cs="Arial"/>
+                <w:color w:val="auto"/>
+                <w:sz w:val="24"/>
+                <w:szCs w:val="24"/>
+              </w:rPr>
+            </w:pPr>
+            <w:r>
+              <w:rPr>
+                <w:rFonts w:ascii="Arial" w:eastAsia="Times New Roman" w:hAnsi="Arial" w:cs="Arial"/>
+                <w:color w:val="auto"/>
+                <w:sz w:val="24"/>
+                <w:szCs w:val="24"/>
+              </w:rPr>
+              <w:t>Tabla de etiquetas</w:t>
+            </w:r>
+          </w:p>
+        </w:tc>
+      </w:tr>
+      <w:tr>
+        <w:trPr>
+          <w:jc w:val="center"/>
+        </w:trPr>
+        <w:tc>
+          <w:tcPr>
+            <w:tcW w:w="4666" w:type="dxa"/>
+          </w:tcPr>
+          <w:p>
+            <w:pPr>
+              <w:spacing w:line="360" w:lineRule="auto"/>
+              <w:rPr>
+                <w:rFonts w:ascii="Arial" w:hAnsi="Arial" w:cs="Arial"/>
+                <w:color w:val="auto"/>
+                <w:sz w:val="24"/>
+                <w:szCs w:val="24"/>
+                <w:lang w:val="en-US"/>
+              </w:rPr>
+            </w:pPr>
+            <w:r>
+              <w:rPr>
+                <w:rFonts w:ascii="Arial" w:hAnsi="Arial" w:cs="Arial"/>
+                <w:color w:val="auto"/>
+                <w:sz w:val="24"/>
+                <w:szCs w:val="24"/>
+                <w:lang w:val="en-US"/>
+              </w:rPr>
+              <w:t>@</w:t>
+            </w:r>
+            <w:proofErr w:type="spellStart"/>
+            <w:r>
+              <w:rPr>
+                <w:rFonts w:ascii="Arial" w:hAnsi="Arial" w:cs="Arial"/>
+                <w:color w:val="auto"/>
+                <w:sz w:val="24"/>
+                <w:szCs w:val="24"/>
+                <w:lang w:val="en-US"/>
+              </w:rPr>
+              <w:t>autor</w:t>
+            </w:r>
+            <w:proofErr w:type="spellEnd"/>
+          </w:p>
+        </w:tc>
+        <w:tc>
+          <w:tcPr>
+            <w:tcW w:w="4590" w:type="dxa"/>
+            <w:vAlign w:val="center"/>
+          </w:tcPr>
+          <w:p>
+            <w:pPr>
+              <w:spacing w:before="120" w:after="120" w:line="360" w:lineRule="auto"/>
+              <w:rPr>
+                <w:rFonts w:ascii="Arial" w:eastAsia="Times New Roman" w:hAnsi="Arial" w:cs="Arial"/>
+                <w:color w:val="auto"/>
+                <w:sz w:val="24"/>
+                <w:szCs w:val="24"/>
+              </w:rPr>
+            </w:pPr>
+            <w:r>
+              <w:rPr>
+                <w:rFonts w:ascii="Arial" w:eastAsia="Times New Roman" w:hAnsi="Arial" w:cs="Arial"/>
+                <w:color w:val="auto"/>
+                <w:sz w:val="24"/>
+                <w:szCs w:val="24"/>
+              </w:rPr>
+              <w:t>Especifica el nombre del desarrollador de esas líneas de código</w:t>
+            </w:r>
+            <w:r>
+              <w:rPr>
+                <w:rFonts w:ascii="Arial" w:eastAsia="Times New Roman" w:hAnsi="Arial" w:cs="Arial"/>
+                <w:color w:val="auto"/>
+                <w:sz w:val="24"/>
+                <w:szCs w:val="24"/>
+              </w:rPr>
+              <w:t>.</w:t>
+            </w:r>
+          </w:p>
+        </w:tc>
+      </w:tr>
+      <w:tr>
+        <w:trPr>
+          <w:jc w:val="center"/>
+        </w:trPr>
+        <w:tc>
+          <w:tcPr>
+            <w:tcW w:w="4666" w:type="dxa"/>
+          </w:tcPr>
+          <w:p>
+            <w:pPr>
+              <w:spacing w:line="360" w:lineRule="auto"/>
+              <w:rPr>
+                <w:rFonts w:ascii="Arial" w:hAnsi="Arial" w:cs="Arial"/>
+                <w:color w:val="auto"/>
+                <w:sz w:val="24"/>
+                <w:szCs w:val="24"/>
+                <w:lang w:val="en-US"/>
+              </w:rPr>
+            </w:pPr>
+            <w:r>
+              <w:rPr>
+                <w:rFonts w:ascii="Arial" w:hAnsi="Arial" w:cs="Arial"/>
+                <w:color w:val="auto"/>
+                <w:sz w:val="24"/>
+                <w:szCs w:val="24"/>
+                <w:lang w:val="en-US"/>
+              </w:rPr>
+              <w:t>@</w:t>
+            </w:r>
+            <w:proofErr w:type="spellStart"/>
+            <w:r>
+              <w:rPr>
+                <w:rFonts w:ascii="Arial" w:hAnsi="Arial" w:cs="Arial"/>
+                <w:color w:val="auto"/>
+                <w:sz w:val="24"/>
+                <w:szCs w:val="24"/>
+                <w:lang w:val="en-US"/>
+              </w:rPr>
+              <w:t>ruta</w:t>
+            </w:r>
+            <w:proofErr w:type="spellEnd"/>
+            <w:r>
+              <w:rPr>
+                <w:rFonts w:ascii="Arial" w:hAnsi="Arial" w:cs="Arial"/>
+                <w:color w:val="auto"/>
+                <w:sz w:val="24"/>
+                <w:szCs w:val="24"/>
+                <w:lang w:val="en-US"/>
+              </w:rPr>
+              <w:t xml:space="preserve"> </w:t>
+            </w:r>
+          </w:p>
+        </w:tc>
+        <w:tc>
+          <w:tcPr>
+            <w:tcW w:w="4590" w:type="dxa"/>
+          </w:tcPr>
+          <w:p>
+            <w:pPr>
+              <w:spacing w:line="360" w:lineRule="auto"/>
+              <w:rPr>
+                <w:rFonts w:ascii="Arial" w:hAnsi="Arial" w:cs="Arial"/>
+                <w:color w:val="auto"/>
+                <w:sz w:val="24"/>
+                <w:szCs w:val="24"/>
+              </w:rPr>
+            </w:pPr>
+            <w:r>
+              <w:rPr>
+                <w:rFonts w:ascii="Arial" w:hAnsi="Arial" w:cs="Arial"/>
+                <w:color w:val="auto"/>
+                <w:sz w:val="24"/>
+                <w:szCs w:val="24"/>
+                <w:shd w:val="clear" w:color="auto" w:fill="FFFFFF"/>
+              </w:rPr>
+              <w:t>Especifica el paquete que agrupa de manera documental las clases y funciones especificadas.</w:t>
+            </w:r>
+          </w:p>
+        </w:tc>
+      </w:tr>
+      <w:tr>
+        <w:trPr>
+          <w:jc w:val="center"/>
+        </w:trPr>
+        <w:tc>
+          <w:tcPr>
+            <w:tcW w:w="4666" w:type="dxa"/>
+          </w:tcPr>
+          <w:p>
+            <w:pPr>
+              <w:spacing w:line="360" w:lineRule="auto"/>
+              <w:rPr>
+                <w:rFonts w:ascii="Arial" w:hAnsi="Arial" w:cs="Arial"/>
+                <w:color w:val="auto"/>
+                <w:sz w:val="24"/>
+                <w:szCs w:val="24"/>
+              </w:rPr>
+            </w:pPr>
+            <w:r>
+              <w:rPr>
+                <w:rFonts w:ascii="Arial" w:hAnsi="Arial" w:cs="Arial"/>
+                <w:color w:val="auto"/>
+                <w:sz w:val="24"/>
+                <w:szCs w:val="24"/>
+              </w:rPr>
+              <w:t>@</w:t>
+            </w:r>
+            <w:proofErr w:type="spellStart"/>
+            <w:r>
+              <w:rPr>
+                <w:rFonts w:ascii="Arial" w:hAnsi="Arial" w:cs="Arial"/>
+                <w:color w:val="auto"/>
+                <w:sz w:val="24"/>
+                <w:szCs w:val="24"/>
+              </w:rPr>
+              <w:t>v</w:t>
+            </w:r>
+            <w:r>
+              <w:rPr>
+                <w:rFonts w:ascii="Arial" w:hAnsi="Arial" w:cs="Arial"/>
+                <w:color w:val="auto"/>
+                <w:sz w:val="24"/>
+                <w:szCs w:val="24"/>
+              </w:rPr>
+              <w:t>ersion</w:t>
+            </w:r>
+            <w:proofErr w:type="spellEnd"/>
+            <w:r>
+              <w:rPr>
+                <w:rFonts w:ascii="Arial" w:hAnsi="Arial" w:cs="Arial"/>
+                <w:color w:val="auto"/>
+                <w:sz w:val="24"/>
+                <w:szCs w:val="24"/>
+              </w:rPr>
+              <w:t xml:space="preserve"> </w:t>
+            </w:r>
+          </w:p>
+        </w:tc>
+        <w:tc>
+          <w:tcPr>
+            <w:tcW w:w="4590" w:type="dxa"/>
+          </w:tcPr>
+          <w:p>
+            <w:pPr>
+              <w:spacing w:line="360" w:lineRule="auto"/>
+              <w:rPr>
+                <w:rFonts w:ascii="Arial" w:hAnsi="Arial" w:cs="Arial"/>
+                <w:color w:val="auto"/>
+                <w:sz w:val="24"/>
+                <w:szCs w:val="24"/>
+              </w:rPr>
+            </w:pPr>
+            <w:r>
+              <w:rPr>
+                <w:rFonts w:ascii="Arial" w:hAnsi="Arial" w:cs="Arial"/>
+                <w:color w:val="auto"/>
+                <w:sz w:val="24"/>
+                <w:szCs w:val="24"/>
+                <w:shd w:val="clear" w:color="auto" w:fill="FFFFFF"/>
+              </w:rPr>
+              <w:t>Representa la versión del software</w:t>
+            </w:r>
+          </w:p>
+        </w:tc>
+      </w:tr>
+      <w:tr>
+        <w:trPr>
+          <w:jc w:val="center"/>
+        </w:trPr>
+        <w:tc>
+          <w:tcPr>
+            <w:tcW w:w="4666" w:type="dxa"/>
+          </w:tcPr>
+          <w:p>
+            <w:pPr>
+              <w:spacing w:line="360" w:lineRule="auto"/>
+              <w:rPr>
+                <w:rFonts w:ascii="Arial" w:hAnsi="Arial" w:cs="Arial"/>
+                <w:color w:val="auto"/>
+                <w:sz w:val="24"/>
+                <w:szCs w:val="24"/>
+              </w:rPr>
+            </w:pPr>
+            <w:r>
+              <w:rPr>
+                <w:rFonts w:ascii="Arial" w:hAnsi="Arial" w:cs="Arial"/>
+                <w:color w:val="auto"/>
+                <w:sz w:val="24"/>
+                <w:szCs w:val="24"/>
+              </w:rPr>
+              <w:t>@</w:t>
+            </w:r>
+            <w:proofErr w:type="spellStart"/>
+            <w:r>
+              <w:rPr>
+                <w:rFonts w:ascii="Arial" w:hAnsi="Arial" w:cs="Arial"/>
+                <w:color w:val="404040"/>
+                <w:sz w:val="24"/>
+                <w:szCs w:val="24"/>
+                <w:shd w:val="clear" w:color="auto" w:fill="FFFFFF"/>
+              </w:rPr>
+              <w:t>deprecated</w:t>
+            </w:r>
+            <w:proofErr w:type="spellEnd"/>
+          </w:p>
+        </w:tc>
+        <w:tc>
+          <w:tcPr>
+            <w:tcW w:w="4590" w:type="dxa"/>
+          </w:tcPr>
+          <w:p>
+            <w:pPr>
+              <w:spacing w:line="360" w:lineRule="auto"/>
+              <w:rPr>
+                <w:rFonts w:ascii="Arial" w:hAnsi="Arial" w:cs="Arial"/>
+                <w:color w:val="auto"/>
+                <w:sz w:val="24"/>
+                <w:szCs w:val="24"/>
+                <w:shd w:val="clear" w:color="auto" w:fill="FFFFFF"/>
+              </w:rPr>
+            </w:pPr>
+            <w:r>
+              <w:rPr>
+                <w:rFonts w:ascii="Arial" w:hAnsi="Arial" w:cs="Arial"/>
+                <w:color w:val="auto"/>
+                <w:sz w:val="24"/>
+                <w:szCs w:val="24"/>
+                <w:shd w:val="clear" w:color="auto" w:fill="FFFFFF"/>
+              </w:rPr>
+              <w:t>Indica que el elemento esta discontinuado. Determina que el elemento es obsoleto y no debería utilizarse ya que puede ser retirado en el futuro cercano.</w:t>
+            </w:r>
+          </w:p>
+        </w:tc>
+      </w:tr>
+      <w:tr>
+        <w:trPr>
+          <w:jc w:val="center"/>
+        </w:trPr>
+        <w:tc>
+          <w:tcPr>
+            <w:tcW w:w="4666" w:type="dxa"/>
+          </w:tcPr>
+          <w:p>
+            <w:pPr>
+              <w:spacing w:line="360" w:lineRule="auto"/>
+              <w:rPr>
+                <w:rFonts w:ascii="Arial" w:hAnsi="Arial" w:cs="Arial"/>
+                <w:color w:val="auto"/>
+                <w:sz w:val="24"/>
+                <w:szCs w:val="24"/>
+              </w:rPr>
+            </w:pPr>
+            <w:r>
+              <w:rPr>
+                <w:rFonts w:ascii="Arial" w:hAnsi="Arial" w:cs="Arial"/>
+                <w:color w:val="auto"/>
+                <w:sz w:val="24"/>
+                <w:szCs w:val="24"/>
+              </w:rPr>
+              <w:t>@</w:t>
+            </w:r>
+            <w:r>
+              <w:rPr>
+                <w:rFonts w:ascii="Arial" w:hAnsi="Arial" w:cs="Arial"/>
+                <w:color w:val="auto"/>
+                <w:sz w:val="24"/>
+                <w:szCs w:val="24"/>
+              </w:rPr>
+              <w:t>desarrollado</w:t>
+            </w:r>
+          </w:p>
+        </w:tc>
+        <w:tc>
+          <w:tcPr>
+            <w:tcW w:w="4590" w:type="dxa"/>
+          </w:tcPr>
+          <w:p>
+            <w:pPr>
+              <w:spacing w:line="360" w:lineRule="auto"/>
+              <w:rPr>
+                <w:rFonts w:ascii="Arial" w:hAnsi="Arial" w:cs="Arial"/>
+                <w:color w:val="auto"/>
+                <w:sz w:val="24"/>
+                <w:szCs w:val="24"/>
+                <w:shd w:val="clear" w:color="auto" w:fill="FFFFFF"/>
+              </w:rPr>
+            </w:pPr>
+            <w:r>
+              <w:rPr>
+                <w:rFonts w:ascii="Arial" w:hAnsi="Arial" w:cs="Arial"/>
+                <w:color w:val="auto"/>
+                <w:sz w:val="24"/>
+                <w:szCs w:val="24"/>
+                <w:shd w:val="clear" w:color="auto" w:fill="FFFFFF"/>
+              </w:rPr>
+              <w:t>Muestra la fecha del desarrollo de código</w:t>
+            </w:r>
+          </w:p>
+        </w:tc>
+      </w:tr>
+    </w:tbl>
     <w:p>
       <w:pPr>
         <w:spacing w:after="405" w:line="248" w:lineRule="auto"/>
@@ -738,15 +1748,7 @@
         <w:rPr>
           <w:rFonts w:eastAsia="Calibri"/>
         </w:rPr>
-        <w:t>documenta</w:t>
-      </w:r>
-      <w:bookmarkStart w:id="0" w:name="_GoBack"/>
-      <w:bookmarkEnd w:id="0"/>
-      <w:r>
-        <w:rPr>
-          <w:rFonts w:eastAsia="Calibri"/>
-        </w:rPr>
-        <w:t>da.</w:t>
+        <w:t>documentada.</w:t>
       </w:r>
     </w:p>
     <w:p/>
@@ -766,12 +1768,50 @@
         <w:rPr>
           <w:rFonts w:ascii="Calibri" w:eastAsia="Calibri" w:hAnsi="Calibri" w:cs="Calibri"/>
         </w:rPr>
+        <w:lastRenderedPageBreak/>
         <w:t>Especificación práctica.</w:t>
       </w:r>
     </w:p>
     <w:p>
       <w:r>
-        <w:t>[Ejemplos de la codificación]</w:t>
+        <w:rPr>
+          <w:noProof/>
+        </w:rPr>
+        <w:drawing>
+          <wp:inline distT="0" distB="0" distL="0" distR="0" wp14:anchorId="16F2B8B7" wp14:editId="1325310E">
+            <wp:extent cx="6333490" cy="2366645"/>
+            <wp:effectExtent l="0" t="0" r="0" b="0"/>
+            <wp:docPr id="1" name="Imagen 1"/>
+            <wp:cNvGraphicFramePr>
+              <a:graphicFrameLocks xmlns:a="http://schemas.openxmlformats.org/drawingml/2006/main" noChangeAspect="1"/>
+            </wp:cNvGraphicFramePr>
+            <a:graphic xmlns:a="http://schemas.openxmlformats.org/drawingml/2006/main">
+              <a:graphicData uri="http://schemas.openxmlformats.org/drawingml/2006/picture">
+                <pic:pic xmlns:pic="http://schemas.openxmlformats.org/drawingml/2006/picture">
+                  <pic:nvPicPr>
+                    <pic:cNvPr id="1" name=""/>
+                    <pic:cNvPicPr/>
+                  </pic:nvPicPr>
+                  <pic:blipFill>
+                    <a:blip r:embed="rId11"/>
+                    <a:stretch>
+                      <a:fillRect/>
+                    </a:stretch>
+                  </pic:blipFill>
+                  <pic:spPr>
+                    <a:xfrm>
+                      <a:off x="0" y="0"/>
+                      <a:ext cx="6333490" cy="2366645"/>
+                    </a:xfrm>
+                    <a:prstGeom prst="rect">
+                      <a:avLst/>
+                    </a:prstGeom>
+                  </pic:spPr>
+                </pic:pic>
+              </a:graphicData>
+            </a:graphic>
+          </wp:inline>
+        </w:drawing>
       </w:r>
     </w:p>
     <w:p/>
@@ -791,7 +1831,6 @@
         <w:rPr>
           <w:rFonts w:ascii="Calibri" w:eastAsia="Calibri" w:hAnsi="Calibri" w:cs="Calibri"/>
         </w:rPr>
-        <w:lastRenderedPageBreak/>
         <w:t>Generación de la documentación.</w:t>
       </w:r>
     </w:p>
@@ -853,6 +1892,46 @@
         </w:rPr>
         <w:t>Enlaces asociados.</w:t>
       </w:r>
+    </w:p>
+    <w:p>
+      <w:pPr>
+        <w:rPr>
+          <w:rFonts w:ascii="Arial" w:hAnsi="Arial" w:cs="Arial"/>
+          <w:sz w:val="24"/>
+          <w:szCs w:val="24"/>
+        </w:rPr>
+      </w:pPr>
+      <w:hyperlink r:id="rId12" w:history="1">
+        <w:r>
+          <w:rPr>
+            <w:rStyle w:val="Hipervnculo"/>
+            <w:rFonts w:ascii="Arial" w:hAnsi="Arial" w:cs="Arial"/>
+            <w:sz w:val="24"/>
+            <w:szCs w:val="24"/>
+          </w:rPr>
+          <w:t>http://www.juntadeandalucia.es/servicios/madeja/sites/default/files/historico/1.4.0/contenido-libro-pautas-103.html</w:t>
+        </w:r>
+      </w:hyperlink>
+    </w:p>
+    <w:p>
+      <w:pPr>
+        <w:rPr>
+          <w:rFonts w:ascii="Arial" w:hAnsi="Arial" w:cs="Arial"/>
+          <w:sz w:val="24"/>
+          <w:szCs w:val="24"/>
+        </w:rPr>
+      </w:pPr>
+      <w:hyperlink r:id="rId13" w:anchor="block-comments" w:history="1">
+        <w:r>
+          <w:rPr>
+            <w:rStyle w:val="Hipervnculo"/>
+            <w:rFonts w:ascii="Arial" w:hAnsi="Arial" w:cs="Arial"/>
+            <w:sz w:val="24"/>
+            <w:szCs w:val="24"/>
+          </w:rPr>
+          <w:t>https://www.python.org/dev/peps/pep-0008/#block-comments</w:t>
+        </w:r>
+      </w:hyperlink>
     </w:p>
     <w:sectPr>
       <w:pgSz w:w="12240" w:h="15840"/>
@@ -1213,11 +2292,56 @@
           </w:tcBorders>
         </w:tcPr>
         <w:p>
+          <w:pPr>
+            <w:jc w:val="center"/>
+          </w:pPr>
           <w:r>
             <w:rPr>
               <w:noProof/>
             </w:rPr>
-            <w:t>[logo]</w:t>
+            <w:drawing>
+              <wp:inline distT="0" distB="0" distL="0" distR="0" wp14:anchorId="18D03B9C" wp14:editId="0E109C08">
+                <wp:extent cx="1080000" cy="952941"/>
+                <wp:effectExtent l="0" t="0" r="0" b="0"/>
+                <wp:docPr id="9" name="Imagen 8"/>
+                <wp:cNvGraphicFramePr>
+                  <a:graphicFrameLocks xmlns:a="http://schemas.openxmlformats.org/drawingml/2006/main" noChangeAspect="1"/>
+                </wp:cNvGraphicFramePr>
+                <a:graphic xmlns:a="http://schemas.openxmlformats.org/drawingml/2006/main">
+                  <a:graphicData uri="http://schemas.openxmlformats.org/drawingml/2006/picture">
+                    <pic:pic xmlns:pic="http://schemas.openxmlformats.org/drawingml/2006/picture">
+                      <pic:nvPicPr>
+                        <pic:cNvPr id="9" name="Imagen 8"/>
+                        <pic:cNvPicPr>
+                          <a:picLocks noChangeAspect="1"/>
+                        </pic:cNvPicPr>
+                      </pic:nvPicPr>
+                      <pic:blipFill>
+                        <a:blip r:embed="rId1" cstate="print">
+                          <a:extLst>
+                            <a:ext uri="{28A0092B-C50C-407E-A947-70E740481C1C}">
+                              <a14:useLocalDpi xmlns:a14="http://schemas.microsoft.com/office/drawing/2010/main" val="0"/>
+                            </a:ext>
+                          </a:extLst>
+                        </a:blip>
+                        <a:stretch>
+                          <a:fillRect/>
+                        </a:stretch>
+                      </pic:blipFill>
+                      <pic:spPr>
+                        <a:xfrm>
+                          <a:off x="0" y="0"/>
+                          <a:ext cx="1080000" cy="952941"/>
+                        </a:xfrm>
+                        <a:prstGeom prst="rect">
+                          <a:avLst/>
+                        </a:prstGeom>
+                      </pic:spPr>
+                    </pic:pic>
+                  </a:graphicData>
+                </a:graphic>
+              </wp:inline>
+            </w:drawing>
           </w:r>
         </w:p>
       </w:tc>
@@ -1239,7 +2363,7 @@
           <w:r>
             <w:rPr>
               <w:b/>
-              <w:color w:val="FF0000"/>
+              <w:color w:val="000000" w:themeColor="text1"/>
               <w:sz w:val="20"/>
             </w:rPr>
             <w:t>Especificación para la documentación del código fuente en PHP de los proyectos de</w:t>
@@ -1247,7 +2371,7 @@
           <w:r>
             <w:rPr>
               <w:b/>
-              <w:color w:val="FF0000"/>
+              <w:color w:val="000000" w:themeColor="text1"/>
               <w:sz w:val="20"/>
             </w:rPr>
             <w:t xml:space="preserve"> Agrotracsem</w:t>
@@ -1317,7 +2441,13 @@
             <w:rPr>
               <w:sz w:val="20"/>
             </w:rPr>
-            <w:t>[0.0.1</w:t>
+            <w:t>[</w:t>
+          </w:r>
+          <w:r>
+            <w:rPr>
+              <w:sz w:val="20"/>
+            </w:rPr>
+            <w:t>1.0.0</w:t>
           </w:r>
           <w:r>
             <w:rPr>
@@ -3656,7 +4786,6 @@
   <w:style w:type="character" w:default="1" w:styleId="Fuentedeprrafopredeter">
     <w:name w:val="Default Paragraph Font"/>
     <w:uiPriority w:val="1"/>
-    <w:semiHidden/>
     <w:unhideWhenUsed/>
   </w:style>
   <w:style w:type="table" w:default="1" w:styleId="Tablanormal">
@@ -3744,6 +4873,37 @@
       <w:b/>
       <w:sz w:val="26"/>
       <w:szCs w:val="26"/>
+    </w:rPr>
+  </w:style>
+  <w:style w:type="table" w:styleId="Tablaconcuadrcula">
+    <w:name w:val="Table Grid"/>
+    <w:basedOn w:val="Tablanormal"/>
+    <w:uiPriority w:val="39"/>
+    <w:rsid w:val="00E90BD4"/>
+    <w:pPr>
+      <w:spacing w:after="0" w:line="240" w:lineRule="auto"/>
+    </w:pPr>
+    <w:tblPr>
+      <w:tblBorders>
+        <w:top w:val="single" w:sz="4" w:space="0" w:color="auto"/>
+        <w:left w:val="single" w:sz="4" w:space="0" w:color="auto"/>
+        <w:bottom w:val="single" w:sz="4" w:space="0" w:color="auto"/>
+        <w:right w:val="single" w:sz="4" w:space="0" w:color="auto"/>
+        <w:insideH w:val="single" w:sz="4" w:space="0" w:color="auto"/>
+        <w:insideV w:val="single" w:sz="4" w:space="0" w:color="auto"/>
+      </w:tblBorders>
+    </w:tblPr>
+  </w:style>
+  <w:style w:type="character" w:styleId="Hipervnculo">
+    <w:name w:val="Hyperlink"/>
+    <w:basedOn w:val="Fuentedeprrafopredeter"/>
+    <w:uiPriority w:val="99"/>
+    <w:semiHidden/>
+    <w:unhideWhenUsed/>
+    <w:rsid w:val="00B1420D"/>
+    <w:rPr>
+      <w:color w:val="0000FF"/>
+      <w:u w:val="single"/>
     </w:rPr>
   </w:style>
 </w:styles>
@@ -4049,7 +5209,7 @@
 </file>
 
 <file path=customXml/itemProps1.xml><?xml version="1.0" encoding="utf-8"?>
-<ds:datastoreItem xmlns:ds="http://schemas.openxmlformats.org/officeDocument/2006/customXml" ds:itemID="{774AFB39-D505-4749-B905-1F9DEFC297E9}">
+<ds:datastoreItem xmlns:ds="http://schemas.openxmlformats.org/officeDocument/2006/customXml" ds:itemID="{04E7155F-1209-4DC3-A1E8-3411838FB32F}">
   <ds:schemaRefs>
     <ds:schemaRef ds:uri="http://schemas.openxmlformats.org/officeDocument/2006/bibliography"/>
   </ds:schemaRefs>

</xml_diff>